<commit_message>
lab6 word file complete
</commit_message>
<xml_diff>
--- a/lab6/Lab 06.docx
+++ b/lab6/Lab 06.docx
@@ -369,7 +369,21 @@
               <w:rPr>
                 <w:rFonts w:ascii="Times New Roman"/>
               </w:rPr>
-              <w:t>Mr. Safder Ali</w:t>
+              <w:t xml:space="preserve">Mr. </w:t>
+            </w:r>
+            <w:proofErr w:type="spellStart"/>
+            <w:r>
+              <w:rPr>
+                <w:rFonts w:ascii="Times New Roman"/>
+              </w:rPr>
+              <w:t>Safder</w:t>
+            </w:r>
+            <w:proofErr w:type="spellEnd"/>
+            <w:r>
+              <w:rPr>
+                <w:rFonts w:ascii="Times New Roman"/>
+              </w:rPr>
+              <w:t xml:space="preserve"> Ali</w:t>
             </w:r>
           </w:p>
         </w:tc>
@@ -2628,6 +2642,7 @@
                 <w:szCs w:val="26"/>
               </w:rPr>
             </w:pPr>
+            <w:proofErr w:type="spellStart"/>
             <w:r>
               <w:rPr>
                 <w:b/>
@@ -2635,7 +2650,17 @@
                 <w:sz w:val="26"/>
                 <w:szCs w:val="26"/>
               </w:rPr>
-              <w:t>Github li</w:t>
+              <w:t>Github</w:t>
+            </w:r>
+            <w:proofErr w:type="spellEnd"/>
+            <w:r>
+              <w:rPr>
+                <w:b/>
+                <w:bCs/>
+                <w:sz w:val="26"/>
+                <w:szCs w:val="26"/>
+              </w:rPr>
+              <w:t xml:space="preserve"> li</w:t>
             </w:r>
             <w:r>
               <w:rPr>
@@ -2670,6 +2695,18 @@
                 <w:szCs w:val="26"/>
               </w:rPr>
             </w:pPr>
+            <w:hyperlink r:id="rId11" w:history="1">
+              <w:r>
+                <w:rPr>
+                  <w:rStyle w:val="Hyperlink"/>
+                  <w:b/>
+                  <w:bCs/>
+                  <w:sz w:val="26"/>
+                  <w:szCs w:val="26"/>
+                </w:rPr>
+                <w:t>web-dev-labs/lab6 at main · GHSHamad312/web-dev-labs</w:t>
+              </w:r>
+            </w:hyperlink>
           </w:p>
           <w:p>
             <w:pPr>
@@ -2931,7 +2968,7 @@
                           </pic:cNvPicPr>
                         </pic:nvPicPr>
                         <pic:blipFill>
-                          <a:blip r:embed="rId11" cstate="print">
+                          <a:blip r:embed="rId12" cstate="print">
                             <a:extLst>
                               <a:ext uri="{28A0092B-C50C-407E-A947-70E740481C1C}">
                                 <a14:useLocalDpi xmlns:a14="http://schemas.microsoft.com/office/drawing/2010/main" val="0"/>
@@ -3275,7 +3312,7 @@
                           <pic:cNvPicPr/>
                         </pic:nvPicPr>
                         <pic:blipFill>
-                          <a:blip r:embed="rId12" cstate="print">
+                          <a:blip r:embed="rId13" cstate="print">
                             <a:extLst>
                               <a:ext uri="{28A0092B-C50C-407E-A947-70E740481C1C}">
                                 <a14:useLocalDpi xmlns:a14="http://schemas.microsoft.com/office/drawing/2010/main" val="0"/>
@@ -3361,7 +3398,7 @@
                           <pic:cNvPicPr/>
                         </pic:nvPicPr>
                         <pic:blipFill>
-                          <a:blip r:embed="rId13" cstate="print">
+                          <a:blip r:embed="rId14" cstate="print">
                             <a:extLst>
                               <a:ext uri="{28A0092B-C50C-407E-A947-70E740481C1C}">
                                 <a14:useLocalDpi xmlns:a14="http://schemas.microsoft.com/office/drawing/2010/main" val="0"/>
@@ -3657,7 +3694,7 @@
         </mc:Choice>
         <mc:Fallback>
           <w:pict>
-            <v:shape w14:anchorId="483810D5" id="Graphic 3" o:spid="_x0000_s1026" style="position:absolute;margin-left:70.6pt;margin-top:729.45pt;width:470.95pt;height:.5pt;z-index:-15922688;visibility:visible;mso-wrap-style:square;mso-wrap-distance-left:0;mso-wrap-distance-top:0;mso-wrap-distance-right:0;mso-wrap-distance-bottom:0;mso-position-horizontal:absolute;mso-position-horizontal-relative:page;mso-position-vertical:absolute;mso-position-vertical-relative:page;v-text-anchor:top" coordsize="5981065,6350" o:gfxdata="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" path="m5981065,l,,,6096r5981065,l5981065,xe" fillcolor="#d9d9d9" stroked="f">
+            <v:shape w14:anchorId="636D711A" id="Graphic 3" o:spid="_x0000_s1026" style="position:absolute;margin-left:70.6pt;margin-top:729.45pt;width:470.95pt;height:.5pt;z-index:-15922688;visibility:visible;mso-wrap-style:square;mso-wrap-distance-left:0;mso-wrap-distance-top:0;mso-wrap-distance-right:0;mso-wrap-distance-bottom:0;mso-position-horizontal:absolute;mso-position-horizontal-relative:page;mso-position-vertical:absolute;mso-position-vertical-relative:page;v-text-anchor:top" coordsize="5981065,6350" o:gfxdata="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" path="m5981065,l,,,6096r5981065,l5981065,xe" fillcolor="#d9d9d9" stroked="f">
               <v:path arrowok="t"/>
               <w10:wrap anchorx="page" anchory="page"/>
             </v:shape>
@@ -3861,7 +3898,6 @@
       <w:lvlJc w:val="left"/>
       <w:pPr>
         <w:ind w:left="928" w:hanging="360"/>
-        <w:jc w:val="left"/>
       </w:pPr>
       <w:rPr>
         <w:rFonts w:ascii="Arial MT" w:eastAsia="Arial MT" w:hAnsi="Arial MT" w:cs="Arial MT" w:hint="default"/>
@@ -3984,7 +4020,6 @@
       <w:lvlJc w:val="left"/>
       <w:pPr>
         <w:ind w:left="719" w:hanging="360"/>
-        <w:jc w:val="left"/>
       </w:pPr>
       <w:rPr>
         <w:rFonts w:ascii="Arial MT" w:eastAsia="Arial MT" w:hAnsi="Arial MT" w:cs="Arial MT" w:hint="default"/>
@@ -4107,7 +4142,6 @@
       <w:lvlJc w:val="left"/>
       <w:pPr>
         <w:ind w:left="1080" w:hanging="360"/>
-        <w:jc w:val="left"/>
       </w:pPr>
       <w:rPr>
         <w:rFonts w:ascii="Arial MT" w:eastAsia="Arial MT" w:hAnsi="Arial MT" w:cs="Arial MT" w:hint="default"/>
@@ -4351,7 +4385,6 @@
       <w:lvlJc w:val="left"/>
       <w:pPr>
         <w:ind w:left="719" w:hanging="360"/>
-        <w:jc w:val="left"/>
       </w:pPr>
       <w:rPr>
         <w:rFonts w:ascii="Arial MT" w:eastAsia="Arial MT" w:hAnsi="Arial MT" w:cs="Arial MT" w:hint="default"/>
@@ -4903,7 +4936,6 @@
   <w:style w:type="character" w:default="1" w:styleId="DefaultParagraphFont">
     <w:name w:val="Default Paragraph Font"/>
     <w:uiPriority w:val="1"/>
-    <w:semiHidden/>
     <w:unhideWhenUsed/>
   </w:style>
   <w:style w:type="table" w:default="1" w:styleId="TableNormal">
@@ -5000,6 +5032,29 @@
       <w:rFonts w:ascii="Times New Roman" w:eastAsia="Times New Roman" w:hAnsi="Times New Roman" w:cs="Times New Roman"/>
       <w:sz w:val="24"/>
       <w:szCs w:val="24"/>
+    </w:rPr>
+  </w:style>
+  <w:style w:type="character" w:styleId="Hyperlink">
+    <w:name w:val="Hyperlink"/>
+    <w:basedOn w:val="DefaultParagraphFont"/>
+    <w:uiPriority w:val="99"/>
+    <w:unhideWhenUsed/>
+    <w:rsid w:val="00BA6F78"/>
+    <w:rPr>
+      <w:color w:val="0000FF" w:themeColor="hyperlink"/>
+      <w:u w:val="single"/>
+    </w:rPr>
+  </w:style>
+  <w:style w:type="character" w:styleId="UnresolvedMention">
+    <w:name w:val="Unresolved Mention"/>
+    <w:basedOn w:val="DefaultParagraphFont"/>
+    <w:uiPriority w:val="99"/>
+    <w:semiHidden/>
+    <w:unhideWhenUsed/>
+    <w:rsid w:val="00BA6F78"/>
+    <w:rPr>
+      <w:color w:val="605E5C"/>
+      <w:shd w:val="clear" w:color="auto" w:fill="E1DFDD"/>
     </w:rPr>
   </w:style>
 </w:styles>

</xml_diff>